<commit_message>
Weekly update Error Adapter
</commit_message>
<xml_diff>
--- a/Documentations/NexusCore.Document/Concept/Nc3TechConcept.docx
+++ b/Documentations/NexusCore.Document/Concept/Nc3TechConcept.docx
@@ -96,7 +96,7 @@
         <w:rPr>
           <w:noProof/>
         </w:rPr>
-        <w:t>13 October 2014</w:t>
+        <w:t>22 October 2014</w:t>
       </w:r>
       <w:r>
         <w:fldChar w:fldCharType="end"/>
@@ -791,6 +791,7 @@
       <w:r>
         <w:rPr>
           <w:noProof/>
+          <w:lang w:val="en-GB"/>
         </w:rPr>
         <w:lastRenderedPageBreak/>
         <w:drawing>
@@ -2599,6 +2600,7 @@
       <w:r>
         <w:rPr>
           <w:noProof/>
+          <w:lang w:val="en-GB"/>
         </w:rPr>
         <w:lastRenderedPageBreak/>
         <w:drawing>
@@ -2674,6 +2676,7 @@
       <w:r>
         <w:rPr>
           <w:noProof/>
+          <w:lang w:val="en-GB"/>
         </w:rPr>
         <w:lastRenderedPageBreak/>
         <w:drawing>
@@ -2722,38 +2725,72 @@
           </wp:inline>
         </w:drawing>
       </w:r>
+    </w:p>
+    <w:p/>
+    <w:p>
+      <w:pPr>
+        <w:pStyle w:val="Heading2"/>
+      </w:pPr>
+      <w:r>
+        <w:t>Admin Security</w:t>
+      </w:r>
+    </w:p>
+    <w:p>
+      <w:r>
+        <w:t xml:space="preserve">In Admin section permission is managed by User Group and individual user. Master </w:t>
+      </w:r>
+      <w:proofErr w:type="gramStart"/>
+      <w:r>
+        <w:t>admin</w:t>
+      </w:r>
+      <w:proofErr w:type="gramEnd"/>
+      <w:r>
+        <w:t xml:space="preserve"> can manage all </w:t>
+      </w:r>
+      <w:r>
+        <w:t>user groups and users from all website. Site admin can manage all user groups and black list from his websites</w:t>
+      </w:r>
+    </w:p>
+    <w:p>
+      <w:r>
+        <w:t>From Source tree user group permission is inherited from parent if not defined on current level. All user group or users created for source tree will always create default permission on root node.</w:t>
+      </w:r>
+    </w:p>
+    <w:p>
+      <w:pPr>
+        <w:pStyle w:val="Heading1"/>
+      </w:pPr>
+      <w:r>
+        <w:t xml:space="preserve">Log and </w:t>
+      </w:r>
+      <w:r>
+        <w:t>Error Handling</w:t>
+      </w:r>
+    </w:p>
+    <w:p>
+      <w:r>
+        <w:t xml:space="preserve">Error handing works close with Logger and </w:t>
+      </w:r>
+      <w:proofErr w:type="spellStart"/>
+      <w:r>
+        <w:t>LogCode</w:t>
+      </w:r>
+      <w:proofErr w:type="spellEnd"/>
+      <w:r>
+        <w:t>. Depend on log code profile to decide which to log</w:t>
+      </w:r>
+    </w:p>
+    <w:p>
+      <w:r>
+        <w:t>Log Code Category</w:t>
+      </w:r>
+    </w:p>
+    <w:p>
+      <w:r>
+        <w:t>100-199</w:t>
+      </w:r>
       <w:bookmarkStart w:id="0" w:name="_GoBack"/>
       <w:bookmarkEnd w:id="0"/>
-    </w:p>
-    <w:p/>
-    <w:p>
-      <w:pPr>
-        <w:pStyle w:val="Heading2"/>
-      </w:pPr>
-      <w:r>
-        <w:t>Admin Security</w:t>
-      </w:r>
-    </w:p>
-    <w:p>
-      <w:r>
-        <w:t xml:space="preserve">In Admin section permission is managed by User Group and individual user. Master </w:t>
-      </w:r>
-      <w:proofErr w:type="gramStart"/>
-      <w:r>
-        <w:t>admin</w:t>
-      </w:r>
-      <w:proofErr w:type="gramEnd"/>
-      <w:r>
-        <w:t xml:space="preserve"> can manage all </w:t>
-      </w:r>
-      <w:r>
-        <w:t>user groups and users from all website. Site admin can manage all user groups and black list from his websites</w:t>
-      </w:r>
-    </w:p>
-    <w:p>
-      <w:r>
-        <w:t>From Source tree user group permission is inherited from parent if not defined on current level. All user group or users created for source tree will always create default permission on root node.</w:t>
-      </w:r>
     </w:p>
     <w:sectPr>
       <w:pgSz w:w="12240" w:h="15840"/>
@@ -6862,7 +6899,7 @@
 </file>
 
 <file path=customXml/itemProps1.xml><?xml version="1.0" encoding="utf-8"?>
-<ds:datastoreItem xmlns:ds="http://schemas.openxmlformats.org/officeDocument/2006/customXml" ds:itemID="{8122E815-0880-4588-A1A7-93D56FD3599D}">
+<ds:datastoreItem xmlns:ds="http://schemas.openxmlformats.org/officeDocument/2006/customXml" ds:itemID="{9CFF8BBF-FD50-4B5B-BA5C-77EBC1378ABE}">
   <ds:schemaRefs>
     <ds:schemaRef ds:uri="http://schemas.openxmlformats.org/officeDocument/2006/bibliography"/>
   </ds:schemaRefs>

</xml_diff>

<commit_message>
weekly update client & website
</commit_message>
<xml_diff>
--- a/Documentations/NexusCore.Document/Concept/Nc3TechConcept.docx
+++ b/Documentations/NexusCore.Document/Concept/Nc3TechConcept.docx
@@ -96,7 +96,7 @@
         <w:rPr>
           <w:noProof/>
         </w:rPr>
-        <w:t>22 October 2014</w:t>
+        <w:t>3 November 2014</w:t>
       </w:r>
       <w:r>
         <w:fldChar w:fldCharType="end"/>
@@ -2781,15 +2781,134 @@
       </w:r>
     </w:p>
     <w:p>
+      <w:pPr>
+        <w:pStyle w:val="Heading2"/>
+      </w:pPr>
+      <w:bookmarkStart w:id="0" w:name="_GoBack"/>
       <w:r>
         <w:t>Log Code Category</w:t>
       </w:r>
     </w:p>
     <w:p>
-      <w:r>
-        <w:t>100-199</w:t>
-      </w:r>
-      <w:bookmarkStart w:id="0" w:name="_GoBack"/>
+      <w:pPr>
+        <w:pStyle w:val="ListParagraph"/>
+        <w:numPr>
+          <w:ilvl w:val="0"/>
+          <w:numId w:val="27"/>
+        </w:numPr>
+      </w:pPr>
+      <w:r>
+        <w:t>1-199 System Critical Error</w:t>
+      </w:r>
+    </w:p>
+    <w:p>
+      <w:pPr>
+        <w:pStyle w:val="ListParagraph"/>
+        <w:numPr>
+          <w:ilvl w:val="0"/>
+          <w:numId w:val="27"/>
+        </w:numPr>
+      </w:pPr>
+      <w:r>
+        <w:t xml:space="preserve">200-299 System Error </w:t>
+      </w:r>
+    </w:p>
+    <w:p>
+      <w:pPr>
+        <w:pStyle w:val="ListParagraph"/>
+        <w:numPr>
+          <w:ilvl w:val="0"/>
+          <w:numId w:val="27"/>
+        </w:numPr>
+      </w:pPr>
+      <w:r>
+        <w:t>300-399 System Warning</w:t>
+      </w:r>
+    </w:p>
+    <w:p>
+      <w:pPr>
+        <w:pStyle w:val="ListParagraph"/>
+        <w:numPr>
+          <w:ilvl w:val="0"/>
+          <w:numId w:val="27"/>
+        </w:numPr>
+      </w:pPr>
+      <w:r>
+        <w:t>400-499 System Information</w:t>
+      </w:r>
+    </w:p>
+    <w:p>
+      <w:pPr>
+        <w:pStyle w:val="ListParagraph"/>
+        <w:numPr>
+          <w:ilvl w:val="0"/>
+          <w:numId w:val="27"/>
+        </w:numPr>
+      </w:pPr>
+      <w:r>
+        <w:t>500-599 Web page Error</w:t>
+      </w:r>
+    </w:p>
+    <w:p>
+      <w:pPr>
+        <w:pStyle w:val="ListParagraph"/>
+        <w:numPr>
+          <w:ilvl w:val="0"/>
+          <w:numId w:val="27"/>
+        </w:numPr>
+      </w:pPr>
+      <w:r>
+        <w:t>600-699 Web page Warning</w:t>
+      </w:r>
+    </w:p>
+    <w:p>
+      <w:pPr>
+        <w:pStyle w:val="ListParagraph"/>
+        <w:numPr>
+          <w:ilvl w:val="0"/>
+          <w:numId w:val="27"/>
+        </w:numPr>
+      </w:pPr>
+      <w:r>
+        <w:t>700-799 Web page Information</w:t>
+      </w:r>
+    </w:p>
+    <w:p>
+      <w:pPr>
+        <w:pStyle w:val="ListParagraph"/>
+        <w:numPr>
+          <w:ilvl w:val="0"/>
+          <w:numId w:val="27"/>
+        </w:numPr>
+      </w:pPr>
+      <w:r>
+        <w:lastRenderedPageBreak/>
+        <w:t>800-899 Module Error</w:t>
+      </w:r>
+    </w:p>
+    <w:p>
+      <w:pPr>
+        <w:pStyle w:val="ListParagraph"/>
+        <w:numPr>
+          <w:ilvl w:val="0"/>
+          <w:numId w:val="27"/>
+        </w:numPr>
+      </w:pPr>
+      <w:r>
+        <w:t>900-999 Module Warning</w:t>
+      </w:r>
+    </w:p>
+    <w:p>
+      <w:pPr>
+        <w:pStyle w:val="ListParagraph"/>
+        <w:numPr>
+          <w:ilvl w:val="0"/>
+          <w:numId w:val="27"/>
+        </w:numPr>
+      </w:pPr>
+      <w:r>
+        <w:t>1000-1099 Module Information</w:t>
+      </w:r>
       <w:bookmarkEnd w:id="0"/>
     </w:p>
     <w:sectPr>
@@ -4387,6 +4506,119 @@
     </w:lvl>
   </w:abstractNum>
   <w:abstractNum w:abstractNumId="14">
+    <w:nsid w:val="43696847"/>
+    <w:multiLevelType w:val="hybridMultilevel"/>
+    <w:tmpl w:val="7FE61B02"/>
+    <w:lvl w:ilvl="0" w:tplc="08090001">
+      <w:start w:val="1"/>
+      <w:numFmt w:val="bullet"/>
+      <w:lvlText w:val=""/>
+      <w:lvlJc w:val="left"/>
+      <w:pPr>
+        <w:ind w:left="720" w:hanging="360"/>
+      </w:pPr>
+      <w:rPr>
+        <w:rFonts w:ascii="Symbol" w:hAnsi="Symbol" w:hint="default"/>
+      </w:rPr>
+    </w:lvl>
+    <w:lvl w:ilvl="1" w:tplc="08090003" w:tentative="1">
+      <w:start w:val="1"/>
+      <w:numFmt w:val="bullet"/>
+      <w:lvlText w:val="o"/>
+      <w:lvlJc w:val="left"/>
+      <w:pPr>
+        <w:ind w:left="1440" w:hanging="360"/>
+      </w:pPr>
+      <w:rPr>
+        <w:rFonts w:ascii="Courier New" w:hAnsi="Courier New" w:cs="Courier New" w:hint="default"/>
+      </w:rPr>
+    </w:lvl>
+    <w:lvl w:ilvl="2" w:tplc="08090005" w:tentative="1">
+      <w:start w:val="1"/>
+      <w:numFmt w:val="bullet"/>
+      <w:lvlText w:val=""/>
+      <w:lvlJc w:val="left"/>
+      <w:pPr>
+        <w:ind w:left="2160" w:hanging="360"/>
+      </w:pPr>
+      <w:rPr>
+        <w:rFonts w:ascii="Wingdings" w:hAnsi="Wingdings" w:hint="default"/>
+      </w:rPr>
+    </w:lvl>
+    <w:lvl w:ilvl="3" w:tplc="08090001" w:tentative="1">
+      <w:start w:val="1"/>
+      <w:numFmt w:val="bullet"/>
+      <w:lvlText w:val=""/>
+      <w:lvlJc w:val="left"/>
+      <w:pPr>
+        <w:ind w:left="2880" w:hanging="360"/>
+      </w:pPr>
+      <w:rPr>
+        <w:rFonts w:ascii="Symbol" w:hAnsi="Symbol" w:hint="default"/>
+      </w:rPr>
+    </w:lvl>
+    <w:lvl w:ilvl="4" w:tplc="08090003" w:tentative="1">
+      <w:start w:val="1"/>
+      <w:numFmt w:val="bullet"/>
+      <w:lvlText w:val="o"/>
+      <w:lvlJc w:val="left"/>
+      <w:pPr>
+        <w:ind w:left="3600" w:hanging="360"/>
+      </w:pPr>
+      <w:rPr>
+        <w:rFonts w:ascii="Courier New" w:hAnsi="Courier New" w:cs="Courier New" w:hint="default"/>
+      </w:rPr>
+    </w:lvl>
+    <w:lvl w:ilvl="5" w:tplc="08090005" w:tentative="1">
+      <w:start w:val="1"/>
+      <w:numFmt w:val="bullet"/>
+      <w:lvlText w:val=""/>
+      <w:lvlJc w:val="left"/>
+      <w:pPr>
+        <w:ind w:left="4320" w:hanging="360"/>
+      </w:pPr>
+      <w:rPr>
+        <w:rFonts w:ascii="Wingdings" w:hAnsi="Wingdings" w:hint="default"/>
+      </w:rPr>
+    </w:lvl>
+    <w:lvl w:ilvl="6" w:tplc="08090001" w:tentative="1">
+      <w:start w:val="1"/>
+      <w:numFmt w:val="bullet"/>
+      <w:lvlText w:val=""/>
+      <w:lvlJc w:val="left"/>
+      <w:pPr>
+        <w:ind w:left="5040" w:hanging="360"/>
+      </w:pPr>
+      <w:rPr>
+        <w:rFonts w:ascii="Symbol" w:hAnsi="Symbol" w:hint="default"/>
+      </w:rPr>
+    </w:lvl>
+    <w:lvl w:ilvl="7" w:tplc="08090003" w:tentative="1">
+      <w:start w:val="1"/>
+      <w:numFmt w:val="bullet"/>
+      <w:lvlText w:val="o"/>
+      <w:lvlJc w:val="left"/>
+      <w:pPr>
+        <w:ind w:left="5760" w:hanging="360"/>
+      </w:pPr>
+      <w:rPr>
+        <w:rFonts w:ascii="Courier New" w:hAnsi="Courier New" w:cs="Courier New" w:hint="default"/>
+      </w:rPr>
+    </w:lvl>
+    <w:lvl w:ilvl="8" w:tplc="08090005" w:tentative="1">
+      <w:start w:val="1"/>
+      <w:numFmt w:val="bullet"/>
+      <w:lvlText w:val=""/>
+      <w:lvlJc w:val="left"/>
+      <w:pPr>
+        <w:ind w:left="6480" w:hanging="360"/>
+      </w:pPr>
+      <w:rPr>
+        <w:rFonts w:ascii="Wingdings" w:hAnsi="Wingdings" w:hint="default"/>
+      </w:rPr>
+    </w:lvl>
+  </w:abstractNum>
+  <w:abstractNum w:abstractNumId="15">
     <w:nsid w:val="43E85A5E"/>
     <w:multiLevelType w:val="multilevel"/>
     <w:tmpl w:val="04090021"/>
@@ -4499,7 +4731,7 @@
       </w:rPr>
     </w:lvl>
   </w:abstractNum>
-  <w:abstractNum w:abstractNumId="15">
+  <w:abstractNum w:abstractNumId="16">
     <w:nsid w:val="47346842"/>
     <w:multiLevelType w:val="hybridMultilevel"/>
     <w:tmpl w:val="CF78A3B8"/>
@@ -4612,7 +4844,7 @@
       </w:rPr>
     </w:lvl>
   </w:abstractNum>
-  <w:abstractNum w:abstractNumId="16">
+  <w:abstractNum w:abstractNumId="17">
     <w:nsid w:val="498949CE"/>
     <w:multiLevelType w:val="multilevel"/>
     <w:tmpl w:val="04090021"/>
@@ -4725,7 +4957,7 @@
       </w:rPr>
     </w:lvl>
   </w:abstractNum>
-  <w:abstractNum w:abstractNumId="17">
+  <w:abstractNum w:abstractNumId="18">
     <w:nsid w:val="502F57D5"/>
     <w:multiLevelType w:val="multilevel"/>
     <w:tmpl w:val="04090021"/>
@@ -4838,7 +5070,7 @@
       </w:rPr>
     </w:lvl>
   </w:abstractNum>
-  <w:abstractNum w:abstractNumId="18">
+  <w:abstractNum w:abstractNumId="19">
     <w:nsid w:val="55BD0516"/>
     <w:multiLevelType w:val="hybridMultilevel"/>
     <w:tmpl w:val="253481DC"/>
@@ -4951,7 +5183,7 @@
       </w:rPr>
     </w:lvl>
   </w:abstractNum>
-  <w:abstractNum w:abstractNumId="19">
+  <w:abstractNum w:abstractNumId="20">
     <w:nsid w:val="604207BC"/>
     <w:multiLevelType w:val="multilevel"/>
     <w:tmpl w:val="04090021"/>
@@ -5064,7 +5296,7 @@
       </w:rPr>
     </w:lvl>
   </w:abstractNum>
-  <w:abstractNum w:abstractNumId="20">
+  <w:abstractNum w:abstractNumId="21">
     <w:nsid w:val="668955EF"/>
     <w:multiLevelType w:val="hybridMultilevel"/>
     <w:tmpl w:val="E662BD26"/>
@@ -5177,7 +5409,7 @@
       </w:rPr>
     </w:lvl>
   </w:abstractNum>
-  <w:abstractNum w:abstractNumId="21">
+  <w:abstractNum w:abstractNumId="22">
     <w:nsid w:val="66FE700D"/>
     <w:multiLevelType w:val="hybridMultilevel"/>
     <w:tmpl w:val="24ECF170"/>
@@ -5290,7 +5522,7 @@
       </w:rPr>
     </w:lvl>
   </w:abstractNum>
-  <w:abstractNum w:abstractNumId="22">
+  <w:abstractNum w:abstractNumId="23">
     <w:nsid w:val="73845629"/>
     <w:multiLevelType w:val="hybridMultilevel"/>
     <w:tmpl w:val="3196C10E"/>
@@ -5403,7 +5635,7 @@
       </w:rPr>
     </w:lvl>
   </w:abstractNum>
-  <w:abstractNum w:abstractNumId="23">
+  <w:abstractNum w:abstractNumId="24">
     <w:nsid w:val="75BF6D56"/>
     <w:multiLevelType w:val="multilevel"/>
     <w:tmpl w:val="04090021"/>
@@ -5516,7 +5748,7 @@
       </w:rPr>
     </w:lvl>
   </w:abstractNum>
-  <w:abstractNum w:abstractNumId="24">
+  <w:abstractNum w:abstractNumId="25">
     <w:nsid w:val="787A1F98"/>
     <w:multiLevelType w:val="hybridMultilevel"/>
     <w:tmpl w:val="FE661E46"/>
@@ -5629,7 +5861,7 @@
       </w:rPr>
     </w:lvl>
   </w:abstractNum>
-  <w:abstractNum w:abstractNumId="25">
+  <w:abstractNum w:abstractNumId="26">
     <w:nsid w:val="7EC3655E"/>
     <w:multiLevelType w:val="multilevel"/>
     <w:tmpl w:val="04090021"/>
@@ -5743,16 +5975,16 @@
     </w:lvl>
   </w:abstractNum>
   <w:num w:numId="1">
+    <w:abstractNumId w:val="22"/>
+  </w:num>
+  <w:num w:numId="2">
+    <w:abstractNumId w:val="19"/>
+  </w:num>
+  <w:num w:numId="3">
     <w:abstractNumId w:val="21"/>
   </w:num>
-  <w:num w:numId="2">
-    <w:abstractNumId w:val="18"/>
-  </w:num>
-  <w:num w:numId="3">
-    <w:abstractNumId w:val="20"/>
-  </w:num>
   <w:num w:numId="4">
-    <w:abstractNumId w:val="15"/>
+    <w:abstractNumId w:val="16"/>
   </w:num>
   <w:num w:numId="5">
     <w:abstractNumId w:val="6"/>
@@ -5761,7 +5993,7 @@
     <w:abstractNumId w:val="0"/>
   </w:num>
   <w:num w:numId="7">
-    <w:abstractNumId w:val="25"/>
+    <w:abstractNumId w:val="26"/>
   </w:num>
   <w:num w:numId="8">
     <w:abstractNumId w:val="1"/>
@@ -5770,16 +6002,16 @@
     <w:abstractNumId w:val="4"/>
   </w:num>
   <w:num w:numId="10">
-    <w:abstractNumId w:val="14"/>
+    <w:abstractNumId w:val="15"/>
   </w:num>
   <w:num w:numId="11">
     <w:abstractNumId w:val="13"/>
   </w:num>
   <w:num w:numId="12">
-    <w:abstractNumId w:val="19"/>
+    <w:abstractNumId w:val="20"/>
   </w:num>
   <w:num w:numId="13">
-    <w:abstractNumId w:val="16"/>
+    <w:abstractNumId w:val="17"/>
   </w:num>
   <w:num w:numId="14">
     <w:abstractNumId w:val="3"/>
@@ -5797,10 +6029,10 @@
     <w:abstractNumId w:val="9"/>
   </w:num>
   <w:num w:numId="19">
-    <w:abstractNumId w:val="24"/>
+    <w:abstractNumId w:val="25"/>
   </w:num>
   <w:num w:numId="20">
-    <w:abstractNumId w:val="22"/>
+    <w:abstractNumId w:val="23"/>
   </w:num>
   <w:num w:numId="21">
     <w:abstractNumId w:val="8"/>
@@ -5812,13 +6044,16 @@
     <w:abstractNumId w:val="7"/>
   </w:num>
   <w:num w:numId="24">
-    <w:abstractNumId w:val="23"/>
+    <w:abstractNumId w:val="24"/>
   </w:num>
   <w:num w:numId="25">
-    <w:abstractNumId w:val="17"/>
+    <w:abstractNumId w:val="18"/>
   </w:num>
   <w:num w:numId="26">
     <w:abstractNumId w:val="10"/>
+  </w:num>
+  <w:num w:numId="27">
+    <w:abstractNumId w:val="14"/>
   </w:num>
 </w:numbering>
 </file>
@@ -6899,7 +7134,7 @@
 </file>
 
 <file path=customXml/itemProps1.xml><?xml version="1.0" encoding="utf-8"?>
-<ds:datastoreItem xmlns:ds="http://schemas.openxmlformats.org/officeDocument/2006/customXml" ds:itemID="{9CFF8BBF-FD50-4B5B-BA5C-77EBC1378ABE}">
+<ds:datastoreItem xmlns:ds="http://schemas.openxmlformats.org/officeDocument/2006/customXml" ds:itemID="{4823839C-8BA7-4E2D-8420-7B81B48DC331}">
   <ds:schemaRefs>
     <ds:schemaRef ds:uri="http://schemas.openxmlformats.org/officeDocument/2006/bibliography"/>
   </ds:schemaRefs>

</xml_diff>

<commit_message>
Weekly update source tree and permission
</commit_message>
<xml_diff>
--- a/Documentations/NexusCore.Document/Concept/Nc3TechConcept.docx
+++ b/Documentations/NexusCore.Document/Concept/Nc3TechConcept.docx
@@ -96,7 +96,7 @@
         <w:rPr>
           <w:noProof/>
         </w:rPr>
-        <w:t>3 November 2014</w:t>
+        <w:t>4 November 2014</w:t>
       </w:r>
       <w:r>
         <w:fldChar w:fldCharType="end"/>
@@ -852,6 +852,116 @@
     </w:p>
     <w:p>
       <w:pPr>
+        <w:pStyle w:val="ListParagraph"/>
+        <w:numPr>
+          <w:ilvl w:val="0"/>
+          <w:numId w:val="28"/>
+        </w:numPr>
+        <w:rPr>
+          <w:i/>
+        </w:rPr>
+      </w:pPr>
+      <w:r>
+        <w:rPr>
+          <w:i/>
+        </w:rPr>
+        <w:t>An element of data in the tree is called a node.</w:t>
+      </w:r>
+    </w:p>
+    <w:p>
+      <w:pPr>
+        <w:pStyle w:val="ListParagraph"/>
+        <w:numPr>
+          <w:ilvl w:val="0"/>
+          <w:numId w:val="28"/>
+        </w:numPr>
+        <w:rPr>
+          <w:i/>
+        </w:rPr>
+      </w:pPr>
+      <w:r>
+        <w:rPr>
+          <w:i/>
+        </w:rPr>
+        <w:t>A node has either one parent or none.</w:t>
+      </w:r>
+    </w:p>
+    <w:p>
+      <w:pPr>
+        <w:pStyle w:val="ListParagraph"/>
+        <w:numPr>
+          <w:ilvl w:val="0"/>
+          <w:numId w:val="28"/>
+        </w:numPr>
+        <w:rPr>
+          <w:i/>
+        </w:rPr>
+      </w:pPr>
+      <w:r>
+        <w:rPr>
+          <w:i/>
+        </w:rPr>
+        <w:t>If a node doesn't have a parent, it's called a root node.</w:t>
+      </w:r>
+    </w:p>
+    <w:p>
+      <w:pPr>
+        <w:pStyle w:val="ListParagraph"/>
+        <w:numPr>
+          <w:ilvl w:val="0"/>
+          <w:numId w:val="28"/>
+        </w:numPr>
+        <w:rPr>
+          <w:i/>
+        </w:rPr>
+      </w:pPr>
+      <w:r>
+        <w:rPr>
+          <w:i/>
+        </w:rPr>
+        <w:t>If a node has a parent, the node is referred to as the child of the parent node.</w:t>
+      </w:r>
+    </w:p>
+    <w:p>
+      <w:pPr>
+        <w:pStyle w:val="ListParagraph"/>
+        <w:numPr>
+          <w:ilvl w:val="0"/>
+          <w:numId w:val="28"/>
+        </w:numPr>
+        <w:rPr>
+          <w:i/>
+        </w:rPr>
+      </w:pPr>
+      <w:r>
+        <w:rPr>
+          <w:i/>
+        </w:rPr>
+        <w:t>A node can have an arbitrary number of children.</w:t>
+      </w:r>
+    </w:p>
+    <w:p>
+      <w:pPr>
+        <w:pStyle w:val="ListParagraph"/>
+        <w:numPr>
+          <w:ilvl w:val="0"/>
+          <w:numId w:val="28"/>
+        </w:numPr>
+        <w:rPr>
+          <w:i/>
+        </w:rPr>
+      </w:pPr>
+      <w:r>
+        <w:rPr>
+          <w:i/>
+        </w:rPr>
+        <w:t>A node can't be the parent of itself.</w:t>
+      </w:r>
+      <w:bookmarkStart w:id="0" w:name="_GoBack"/>
+      <w:bookmarkEnd w:id="0"/>
+    </w:p>
+    <w:p>
+      <w:pPr>
         <w:pStyle w:val="Heading2"/>
       </w:pPr>
       <w:r>
@@ -1436,6 +1546,7 @@
         </w:numPr>
       </w:pPr>
       <w:r>
+        <w:lastRenderedPageBreak/>
         <w:t>Contents</w:t>
       </w:r>
       <w:r>
@@ -1481,7 +1592,6 @@
         <w:pStyle w:val="Heading1"/>
       </w:pPr>
       <w:r>
-        <w:lastRenderedPageBreak/>
         <w:t>Page Layout and Inherit</w:t>
       </w:r>
     </w:p>
@@ -2049,6 +2159,7 @@
         </w:numPr>
       </w:pPr>
       <w:r>
+        <w:lastRenderedPageBreak/>
         <w:t>Col(</w:t>
       </w:r>
       <w:proofErr w:type="spellStart"/>
@@ -2162,7 +2273,6 @@
       </w:pPr>
       <w:proofErr w:type="spellStart"/>
       <w:r>
-        <w:lastRenderedPageBreak/>
         <w:t>ParentControls</w:t>
       </w:r>
       <w:proofErr w:type="spellEnd"/>
@@ -2784,7 +2894,6 @@
       <w:pPr>
         <w:pStyle w:val="Heading2"/>
       </w:pPr>
-      <w:bookmarkStart w:id="0" w:name="_GoBack"/>
       <w:r>
         <w:t>Log Code Category</w:t>
       </w:r>
@@ -2909,7 +3018,6 @@
       <w:r>
         <w:t>1000-1099 Module Information</w:t>
       </w:r>
-      <w:bookmarkEnd w:id="0"/>
     </w:p>
     <w:sectPr>
       <w:pgSz w:w="12240" w:h="15840"/>
@@ -3376,6 +3484,92 @@
     </w:lvl>
   </w:abstractNum>
   <w:abstractNum w:abstractNumId="4">
+    <w:nsid w:val="2BD36C90"/>
+    <w:multiLevelType w:val="hybridMultilevel"/>
+    <w:tmpl w:val="4658054E"/>
+    <w:lvl w:ilvl="0" w:tplc="0809000F">
+      <w:start w:val="1"/>
+      <w:numFmt w:val="decimal"/>
+      <w:lvlText w:val="%1."/>
+      <w:lvlJc w:val="left"/>
+      <w:pPr>
+        <w:ind w:left="720" w:hanging="360"/>
+      </w:pPr>
+    </w:lvl>
+    <w:lvl w:ilvl="1" w:tplc="08090019" w:tentative="1">
+      <w:start w:val="1"/>
+      <w:numFmt w:val="lowerLetter"/>
+      <w:lvlText w:val="%2."/>
+      <w:lvlJc w:val="left"/>
+      <w:pPr>
+        <w:ind w:left="1440" w:hanging="360"/>
+      </w:pPr>
+    </w:lvl>
+    <w:lvl w:ilvl="2" w:tplc="0809001B" w:tentative="1">
+      <w:start w:val="1"/>
+      <w:numFmt w:val="lowerRoman"/>
+      <w:lvlText w:val="%3."/>
+      <w:lvlJc w:val="right"/>
+      <w:pPr>
+        <w:ind w:left="2160" w:hanging="180"/>
+      </w:pPr>
+    </w:lvl>
+    <w:lvl w:ilvl="3" w:tplc="0809000F" w:tentative="1">
+      <w:start w:val="1"/>
+      <w:numFmt w:val="decimal"/>
+      <w:lvlText w:val="%4."/>
+      <w:lvlJc w:val="left"/>
+      <w:pPr>
+        <w:ind w:left="2880" w:hanging="360"/>
+      </w:pPr>
+    </w:lvl>
+    <w:lvl w:ilvl="4" w:tplc="08090019" w:tentative="1">
+      <w:start w:val="1"/>
+      <w:numFmt w:val="lowerLetter"/>
+      <w:lvlText w:val="%5."/>
+      <w:lvlJc w:val="left"/>
+      <w:pPr>
+        <w:ind w:left="3600" w:hanging="360"/>
+      </w:pPr>
+    </w:lvl>
+    <w:lvl w:ilvl="5" w:tplc="0809001B" w:tentative="1">
+      <w:start w:val="1"/>
+      <w:numFmt w:val="lowerRoman"/>
+      <w:lvlText w:val="%6."/>
+      <w:lvlJc w:val="right"/>
+      <w:pPr>
+        <w:ind w:left="4320" w:hanging="180"/>
+      </w:pPr>
+    </w:lvl>
+    <w:lvl w:ilvl="6" w:tplc="0809000F" w:tentative="1">
+      <w:start w:val="1"/>
+      <w:numFmt w:val="decimal"/>
+      <w:lvlText w:val="%7."/>
+      <w:lvlJc w:val="left"/>
+      <w:pPr>
+        <w:ind w:left="5040" w:hanging="360"/>
+      </w:pPr>
+    </w:lvl>
+    <w:lvl w:ilvl="7" w:tplc="08090019" w:tentative="1">
+      <w:start w:val="1"/>
+      <w:numFmt w:val="lowerLetter"/>
+      <w:lvlText w:val="%8."/>
+      <w:lvlJc w:val="left"/>
+      <w:pPr>
+        <w:ind w:left="5760" w:hanging="360"/>
+      </w:pPr>
+    </w:lvl>
+    <w:lvl w:ilvl="8" w:tplc="0809001B" w:tentative="1">
+      <w:start w:val="1"/>
+      <w:numFmt w:val="lowerRoman"/>
+      <w:lvlText w:val="%9."/>
+      <w:lvlJc w:val="right"/>
+      <w:pPr>
+        <w:ind w:left="6480" w:hanging="180"/>
+      </w:pPr>
+    </w:lvl>
+  </w:abstractNum>
+  <w:abstractNum w:abstractNumId="5">
     <w:nsid w:val="2C7246A8"/>
     <w:multiLevelType w:val="multilevel"/>
     <w:tmpl w:val="04090021"/>
@@ -3488,7 +3682,7 @@
       </w:rPr>
     </w:lvl>
   </w:abstractNum>
-  <w:abstractNum w:abstractNumId="5">
+  <w:abstractNum w:abstractNumId="6">
     <w:nsid w:val="2CB14EC1"/>
     <w:multiLevelType w:val="hybridMultilevel"/>
     <w:tmpl w:val="089CB3A2"/>
@@ -3601,7 +3795,7 @@
       </w:rPr>
     </w:lvl>
   </w:abstractNum>
-  <w:abstractNum w:abstractNumId="6">
+  <w:abstractNum w:abstractNumId="7">
     <w:nsid w:val="335B6BF5"/>
     <w:multiLevelType w:val="hybridMultilevel"/>
     <w:tmpl w:val="E5381E9C"/>
@@ -3714,7 +3908,7 @@
       </w:rPr>
     </w:lvl>
   </w:abstractNum>
-  <w:abstractNum w:abstractNumId="7">
+  <w:abstractNum w:abstractNumId="8">
     <w:nsid w:val="365B756B"/>
     <w:multiLevelType w:val="multilevel"/>
     <w:tmpl w:val="04090021"/>
@@ -3827,7 +4021,7 @@
       </w:rPr>
     </w:lvl>
   </w:abstractNum>
-  <w:abstractNum w:abstractNumId="8">
+  <w:abstractNum w:abstractNumId="9">
     <w:nsid w:val="37503D61"/>
     <w:multiLevelType w:val="hybridMultilevel"/>
     <w:tmpl w:val="E970EC3E"/>
@@ -3940,7 +4134,7 @@
       </w:rPr>
     </w:lvl>
   </w:abstractNum>
-  <w:abstractNum w:abstractNumId="9">
+  <w:abstractNum w:abstractNumId="10">
     <w:nsid w:val="3AC12EF3"/>
     <w:multiLevelType w:val="hybridMultilevel"/>
     <w:tmpl w:val="AFC48E1E"/>
@@ -4053,7 +4247,7 @@
       </w:rPr>
     </w:lvl>
   </w:abstractNum>
-  <w:abstractNum w:abstractNumId="10">
+  <w:abstractNum w:abstractNumId="11">
     <w:nsid w:val="3D342B35"/>
     <w:multiLevelType w:val="multilevel"/>
     <w:tmpl w:val="04090021"/>
@@ -4166,7 +4360,7 @@
       </w:rPr>
     </w:lvl>
   </w:abstractNum>
-  <w:abstractNum w:abstractNumId="11">
+  <w:abstractNum w:abstractNumId="12">
     <w:nsid w:val="3DD37CB9"/>
     <w:multiLevelType w:val="hybridMultilevel"/>
     <w:tmpl w:val="0F9ACE9C"/>
@@ -4279,7 +4473,7 @@
       </w:rPr>
     </w:lvl>
   </w:abstractNum>
-  <w:abstractNum w:abstractNumId="12">
+  <w:abstractNum w:abstractNumId="13">
     <w:nsid w:val="41B44F77"/>
     <w:multiLevelType w:val="hybridMultilevel"/>
     <w:tmpl w:val="79BEF778"/>
@@ -4392,7 +4586,7 @@
       </w:rPr>
     </w:lvl>
   </w:abstractNum>
-  <w:abstractNum w:abstractNumId="13">
+  <w:abstractNum w:abstractNumId="14">
     <w:nsid w:val="42FA222C"/>
     <w:multiLevelType w:val="multilevel"/>
     <w:tmpl w:val="04090021"/>
@@ -4505,7 +4699,7 @@
       </w:rPr>
     </w:lvl>
   </w:abstractNum>
-  <w:abstractNum w:abstractNumId="14">
+  <w:abstractNum w:abstractNumId="15">
     <w:nsid w:val="43696847"/>
     <w:multiLevelType w:val="hybridMultilevel"/>
     <w:tmpl w:val="7FE61B02"/>
@@ -4618,7 +4812,7 @@
       </w:rPr>
     </w:lvl>
   </w:abstractNum>
-  <w:abstractNum w:abstractNumId="15">
+  <w:abstractNum w:abstractNumId="16">
     <w:nsid w:val="43E85A5E"/>
     <w:multiLevelType w:val="multilevel"/>
     <w:tmpl w:val="04090021"/>
@@ -4731,7 +4925,7 @@
       </w:rPr>
     </w:lvl>
   </w:abstractNum>
-  <w:abstractNum w:abstractNumId="16">
+  <w:abstractNum w:abstractNumId="17">
     <w:nsid w:val="47346842"/>
     <w:multiLevelType w:val="hybridMultilevel"/>
     <w:tmpl w:val="CF78A3B8"/>
@@ -4844,7 +5038,7 @@
       </w:rPr>
     </w:lvl>
   </w:abstractNum>
-  <w:abstractNum w:abstractNumId="17">
+  <w:abstractNum w:abstractNumId="18">
     <w:nsid w:val="498949CE"/>
     <w:multiLevelType w:val="multilevel"/>
     <w:tmpl w:val="04090021"/>
@@ -4957,7 +5151,7 @@
       </w:rPr>
     </w:lvl>
   </w:abstractNum>
-  <w:abstractNum w:abstractNumId="18">
+  <w:abstractNum w:abstractNumId="19">
     <w:nsid w:val="502F57D5"/>
     <w:multiLevelType w:val="multilevel"/>
     <w:tmpl w:val="04090021"/>
@@ -5070,7 +5264,7 @@
       </w:rPr>
     </w:lvl>
   </w:abstractNum>
-  <w:abstractNum w:abstractNumId="19">
+  <w:abstractNum w:abstractNumId="20">
     <w:nsid w:val="55BD0516"/>
     <w:multiLevelType w:val="hybridMultilevel"/>
     <w:tmpl w:val="253481DC"/>
@@ -5183,7 +5377,7 @@
       </w:rPr>
     </w:lvl>
   </w:abstractNum>
-  <w:abstractNum w:abstractNumId="20">
+  <w:abstractNum w:abstractNumId="21">
     <w:nsid w:val="604207BC"/>
     <w:multiLevelType w:val="multilevel"/>
     <w:tmpl w:val="04090021"/>
@@ -5296,7 +5490,7 @@
       </w:rPr>
     </w:lvl>
   </w:abstractNum>
-  <w:abstractNum w:abstractNumId="21">
+  <w:abstractNum w:abstractNumId="22">
     <w:nsid w:val="668955EF"/>
     <w:multiLevelType w:val="hybridMultilevel"/>
     <w:tmpl w:val="E662BD26"/>
@@ -5409,7 +5603,7 @@
       </w:rPr>
     </w:lvl>
   </w:abstractNum>
-  <w:abstractNum w:abstractNumId="22">
+  <w:abstractNum w:abstractNumId="23">
     <w:nsid w:val="66FE700D"/>
     <w:multiLevelType w:val="hybridMultilevel"/>
     <w:tmpl w:val="24ECF170"/>
@@ -5522,7 +5716,7 @@
       </w:rPr>
     </w:lvl>
   </w:abstractNum>
-  <w:abstractNum w:abstractNumId="23">
+  <w:abstractNum w:abstractNumId="24">
     <w:nsid w:val="73845629"/>
     <w:multiLevelType w:val="hybridMultilevel"/>
     <w:tmpl w:val="3196C10E"/>
@@ -5635,7 +5829,7 @@
       </w:rPr>
     </w:lvl>
   </w:abstractNum>
-  <w:abstractNum w:abstractNumId="24">
+  <w:abstractNum w:abstractNumId="25">
     <w:nsid w:val="75BF6D56"/>
     <w:multiLevelType w:val="multilevel"/>
     <w:tmpl w:val="04090021"/>
@@ -5748,7 +5942,7 @@
       </w:rPr>
     </w:lvl>
   </w:abstractNum>
-  <w:abstractNum w:abstractNumId="25">
+  <w:abstractNum w:abstractNumId="26">
     <w:nsid w:val="787A1F98"/>
     <w:multiLevelType w:val="hybridMultilevel"/>
     <w:tmpl w:val="FE661E46"/>
@@ -5861,7 +6055,7 @@
       </w:rPr>
     </w:lvl>
   </w:abstractNum>
-  <w:abstractNum w:abstractNumId="26">
+  <w:abstractNum w:abstractNumId="27">
     <w:nsid w:val="7EC3655E"/>
     <w:multiLevelType w:val="multilevel"/>
     <w:tmpl w:val="04090021"/>
@@ -5975,85 +6169,88 @@
     </w:lvl>
   </w:abstractNum>
   <w:num w:numId="1">
+    <w:abstractNumId w:val="23"/>
+  </w:num>
+  <w:num w:numId="2">
+    <w:abstractNumId w:val="20"/>
+  </w:num>
+  <w:num w:numId="3">
     <w:abstractNumId w:val="22"/>
   </w:num>
-  <w:num w:numId="2">
-    <w:abstractNumId w:val="19"/>
-  </w:num>
-  <w:num w:numId="3">
-    <w:abstractNumId w:val="21"/>
-  </w:num>
   <w:num w:numId="4">
-    <w:abstractNumId w:val="16"/>
+    <w:abstractNumId w:val="17"/>
   </w:num>
   <w:num w:numId="5">
-    <w:abstractNumId w:val="6"/>
+    <w:abstractNumId w:val="7"/>
   </w:num>
   <w:num w:numId="6">
     <w:abstractNumId w:val="0"/>
   </w:num>
   <w:num w:numId="7">
-    <w:abstractNumId w:val="26"/>
+    <w:abstractNumId w:val="27"/>
   </w:num>
   <w:num w:numId="8">
     <w:abstractNumId w:val="1"/>
   </w:num>
   <w:num w:numId="9">
-    <w:abstractNumId w:val="4"/>
+    <w:abstractNumId w:val="5"/>
   </w:num>
   <w:num w:numId="10">
-    <w:abstractNumId w:val="15"/>
+    <w:abstractNumId w:val="16"/>
   </w:num>
   <w:num w:numId="11">
-    <w:abstractNumId w:val="13"/>
+    <w:abstractNumId w:val="14"/>
   </w:num>
   <w:num w:numId="12">
-    <w:abstractNumId w:val="20"/>
+    <w:abstractNumId w:val="21"/>
   </w:num>
   <w:num w:numId="13">
-    <w:abstractNumId w:val="17"/>
+    <w:abstractNumId w:val="18"/>
   </w:num>
   <w:num w:numId="14">
     <w:abstractNumId w:val="3"/>
   </w:num>
   <w:num w:numId="15">
+    <w:abstractNumId w:val="13"/>
+  </w:num>
+  <w:num w:numId="16">
     <w:abstractNumId w:val="12"/>
   </w:num>
-  <w:num w:numId="16">
-    <w:abstractNumId w:val="11"/>
-  </w:num>
   <w:num w:numId="17">
-    <w:abstractNumId w:val="5"/>
+    <w:abstractNumId w:val="6"/>
   </w:num>
   <w:num w:numId="18">
-    <w:abstractNumId w:val="9"/>
+    <w:abstractNumId w:val="10"/>
   </w:num>
   <w:num w:numId="19">
-    <w:abstractNumId w:val="25"/>
+    <w:abstractNumId w:val="26"/>
   </w:num>
   <w:num w:numId="20">
-    <w:abstractNumId w:val="23"/>
+    <w:abstractNumId w:val="24"/>
   </w:num>
   <w:num w:numId="21">
-    <w:abstractNumId w:val="8"/>
+    <w:abstractNumId w:val="9"/>
   </w:num>
   <w:num w:numId="22">
     <w:abstractNumId w:val="2"/>
   </w:num>
   <w:num w:numId="23">
-    <w:abstractNumId w:val="7"/>
+    <w:abstractNumId w:val="8"/>
   </w:num>
   <w:num w:numId="24">
-    <w:abstractNumId w:val="24"/>
+    <w:abstractNumId w:val="25"/>
   </w:num>
   <w:num w:numId="25">
-    <w:abstractNumId w:val="18"/>
+    <w:abstractNumId w:val="19"/>
   </w:num>
   <w:num w:numId="26">
-    <w:abstractNumId w:val="10"/>
+    <w:abstractNumId w:val="11"/>
   </w:num>
   <w:num w:numId="27">
-    <w:abstractNumId w:val="14"/>
+    <w:abstractNumId w:val="15"/>
+  </w:num>
+  <w:num w:numId="28">
+    <w:abstractNumId w:val="4"/>
   </w:num>
 </w:numbering>
 </file>
@@ -7134,7 +7331,7 @@
 </file>
 
 <file path=customXml/itemProps1.xml><?xml version="1.0" encoding="utf-8"?>
-<ds:datastoreItem xmlns:ds="http://schemas.openxmlformats.org/officeDocument/2006/customXml" ds:itemID="{4823839C-8BA7-4E2D-8420-7B81B48DC331}">
+<ds:datastoreItem xmlns:ds="http://schemas.openxmlformats.org/officeDocument/2006/customXml" ds:itemID="{917DF5C8-97EB-49BC-BF32-01648EDE0C68}">
   <ds:schemaRefs>
     <ds:schemaRef ds:uri="http://schemas.openxmlformats.org/officeDocument/2006/bibliography"/>
   </ds:schemaRefs>

</xml_diff>

<commit_message>
weekly update sourceTree build and permission
</commit_message>
<xml_diff>
--- a/Documentations/NexusCore.Document/Concept/Nc3TechConcept.docx
+++ b/Documentations/NexusCore.Document/Concept/Nc3TechConcept.docx
@@ -96,7 +96,7 @@
         <w:rPr>
           <w:noProof/>
         </w:rPr>
-        <w:t>4 November 2014</w:t>
+        <w:t>10 November 2014</w:t>
       </w:r>
       <w:r>
         <w:fldChar w:fldCharType="end"/>
@@ -957,8 +957,6 @@
         </w:rPr>
         <w:t>A node can't be the parent of itself.</w:t>
       </w:r>
-      <w:bookmarkStart w:id="0" w:name="_GoBack"/>
-      <w:bookmarkEnd w:id="0"/>
     </w:p>
     <w:p>
       <w:pPr>
@@ -2849,11 +2847,11 @@
       <w:r>
         <w:t xml:space="preserve">In Admin section permission is managed by User Group and individual user. Master </w:t>
       </w:r>
-      <w:proofErr w:type="gramStart"/>
-      <w:r>
-        <w:t>admin</w:t>
-      </w:r>
-      <w:proofErr w:type="gramEnd"/>
+      <w:bookmarkStart w:id="0" w:name="_GoBack"/>
+      <w:bookmarkEnd w:id="0"/>
+      <w:r>
+        <w:t>Admin</w:t>
+      </w:r>
       <w:r>
         <w:t xml:space="preserve"> can manage all </w:t>
       </w:r>
@@ -7331,7 +7329,7 @@
 </file>
 
 <file path=customXml/itemProps1.xml><?xml version="1.0" encoding="utf-8"?>
-<ds:datastoreItem xmlns:ds="http://schemas.openxmlformats.org/officeDocument/2006/customXml" ds:itemID="{917DF5C8-97EB-49BC-BF32-01648EDE0C68}">
+<ds:datastoreItem xmlns:ds="http://schemas.openxmlformats.org/officeDocument/2006/customXml" ds:itemID="{47B4445B-17BF-469A-AD73-0F7BB71DE8EF}">
   <ds:schemaRefs>
     <ds:schemaRef ds:uri="http://schemas.openxmlformats.org/officeDocument/2006/bibliography"/>
   </ds:schemaRefs>

</xml_diff>